<commit_message>
Updating the text used for fault descriptions, new images and updated dashboard data
</commit_message>
<xml_diff>
--- a/Backend Data For Database/Universal Dashboard Symbol Information/Universal Car Dash Warning Symbol Meanings.docx
+++ b/Backend Data For Database/Universal Dashboard Symbol Information/Universal Car Dash Warning Symbol Meanings.docx
@@ -303,7 +303,31 @@
           <w:szCs w:val="24"/>
           <w:lang w:val="en-GB"/>
         </w:rPr>
-        <w:t xml:space="preserve">Oil pressure is generated by the oil pump keeping the engine oil circulating and by the quantity of oil in the engine. A leak, a faulty pump or too little (or even too much) oil can cause damage to the engine, </w:t>
+        <w:t xml:space="preserve">Oil pressure is generated by the oil pump keeping the engine oil circulating and by the quantity of oil in the engine. A leak, a faulty pump or too little (or even too much) oil can cause damage to </w:t>
+      </w:r>
+      <w:r>
+        <w:rPr>
+          <w:sz w:val="24"/>
+          <w:szCs w:val="24"/>
+          <w:lang w:val="en-GB"/>
+        </w:rPr>
+        <w:t>the</w:t>
+      </w:r>
+      <w:r>
+        <w:rPr>
+          <w:sz w:val="24"/>
+          <w:szCs w:val="24"/>
+          <w:lang w:val="en-GB"/>
+        </w:rPr>
+        <w:t xml:space="preserve"> </w:t>
+      </w:r>
+      <w:r>
+        <w:rPr>
+          <w:sz w:val="24"/>
+          <w:szCs w:val="24"/>
+          <w:lang w:val="en-GB"/>
+        </w:rPr>
+        <w:t xml:space="preserve">engine, </w:t>
       </w:r>
       <w:r>
         <w:rPr>
@@ -821,7 +845,23 @@
           <w:szCs w:val="24"/>
           <w:lang w:val="en-GB"/>
         </w:rPr>
-        <w:t>Check you've released the handbrake fully. If you have, stop, check the brake fluid level and top it up if you need to. Your owner's manual will tell you how.</w:t>
+        <w:t xml:space="preserve">Check you've released the handbrake fully. If you have, stop, check the brake fluid </w:t>
+      </w:r>
+      <w:r>
+        <w:rPr>
+          <w:sz w:val="24"/>
+          <w:szCs w:val="24"/>
+          <w:lang w:val="en-GB"/>
+        </w:rPr>
+        <w:t>level,</w:t>
+      </w:r>
+      <w:r>
+        <w:rPr>
+          <w:sz w:val="24"/>
+          <w:szCs w:val="24"/>
+          <w:lang w:val="en-GB"/>
+        </w:rPr>
+        <w:t xml:space="preserve"> and top it up if you need to. Your owner's manual will tell you how.</w:t>
       </w:r>
     </w:p>
     <w:p>
@@ -1601,23 +1641,7 @@
           <w:szCs w:val="24"/>
           <w:lang w:val="en-GB"/>
         </w:rPr>
-        <w:t xml:space="preserve">or example, you’re putting the weekly shop into the boot or securing your children in the back seats. But these lights also tell you if a door, </w:t>
-      </w:r>
-      <w:r>
-        <w:rPr>
-          <w:sz w:val="24"/>
-          <w:szCs w:val="24"/>
-          <w:lang w:val="en-GB"/>
-        </w:rPr>
-        <w:t>boot,</w:t>
-      </w:r>
-      <w:r>
-        <w:rPr>
-          <w:sz w:val="24"/>
-          <w:szCs w:val="24"/>
-          <w:lang w:val="en-GB"/>
-        </w:rPr>
-        <w:t xml:space="preserve"> or bonnet hasn’t been shut properly and is only loosely closed, so they can be very useful.</w:t>
+        <w:t>or example, you’re putting the weekly shop into the boot or securing your children in the back seats. But these lights also tell you if a door, boot, or bonnet hasn’t been shut properly and is only loosely closed, so they can be very useful.</w:t>
       </w:r>
     </w:p>
     <w:p>
@@ -2195,7 +2219,25 @@
           <w:szCs w:val="24"/>
           <w:lang w:val="en-GB"/>
         </w:rPr>
-        <w:t xml:space="preserve">It is safe to drive when this light comes on. It is best to get fuel before the cars levels drop very low in case you stop suddenly on the road. </w:t>
+        <w:t xml:space="preserve">It is safe to drive when this light comes on. It is best to get fuel before the </w:t>
+      </w:r>
+      <w:proofErr w:type="gramStart"/>
+      <w:r>
+        <w:rPr>
+          <w:sz w:val="24"/>
+          <w:szCs w:val="24"/>
+          <w:lang w:val="en-GB"/>
+        </w:rPr>
+        <w:t>cars</w:t>
+      </w:r>
+      <w:proofErr w:type="gramEnd"/>
+      <w:r>
+        <w:rPr>
+          <w:sz w:val="24"/>
+          <w:szCs w:val="24"/>
+          <w:lang w:val="en-GB"/>
+        </w:rPr>
+        <w:t xml:space="preserve"> levels drop very low in case you stop suddenly on the road. </w:t>
       </w:r>
     </w:p>
     <w:p>
@@ -2686,7 +2728,43 @@
           <w:szCs w:val="24"/>
           <w:lang w:val="en-GB"/>
         </w:rPr>
-        <w:t xml:space="preserve">If the light stays on that could indicate there is a fault in the system, or if you turned it off. If you turned it off it is best to turn it back on. If you did not turn if off, then it would be best to seek assistance from a mechanic. </w:t>
+        <w:t xml:space="preserve">If the light stays on that could indicate there is a fault in the system, or if you turned it off. If you turned it </w:t>
+      </w:r>
+      <w:proofErr w:type="gramStart"/>
+      <w:r>
+        <w:rPr>
+          <w:sz w:val="24"/>
+          <w:szCs w:val="24"/>
+          <w:lang w:val="en-GB"/>
+        </w:rPr>
+        <w:t>off</w:t>
+      </w:r>
+      <w:proofErr w:type="gramEnd"/>
+      <w:r>
+        <w:rPr>
+          <w:sz w:val="24"/>
+          <w:szCs w:val="24"/>
+          <w:lang w:val="en-GB"/>
+        </w:rPr>
+        <w:t xml:space="preserve"> it is best to turn it back on. If you did not turn </w:t>
+      </w:r>
+      <w:proofErr w:type="spellStart"/>
+      <w:r>
+        <w:rPr>
+          <w:sz w:val="24"/>
+          <w:szCs w:val="24"/>
+          <w:lang w:val="en-GB"/>
+        </w:rPr>
+        <w:t>if</w:t>
+      </w:r>
+      <w:proofErr w:type="spellEnd"/>
+      <w:r>
+        <w:rPr>
+          <w:sz w:val="24"/>
+          <w:szCs w:val="24"/>
+          <w:lang w:val="en-GB"/>
+        </w:rPr>
+        <w:t xml:space="preserve"> off, then it would be best to seek assistance from a mechanic. </w:t>
       </w:r>
     </w:p>
     <w:p>
@@ -3236,27 +3314,7 @@
           <w:szCs w:val="24"/>
           <w:lang w:val="en-GB"/>
         </w:rPr>
-        <w:t xml:space="preserve">Rear Fog Lamp Indicator </w:t>
-      </w:r>
-      <w:r>
-        <w:rPr>
-          <w:b/>
-          <w:bCs/>
-          <w:sz w:val="24"/>
-          <w:szCs w:val="24"/>
-          <w:lang w:val="en-GB"/>
-        </w:rPr>
-        <w:t>S</w:t>
-      </w:r>
-      <w:r>
-        <w:rPr>
-          <w:b/>
-          <w:bCs/>
-          <w:sz w:val="24"/>
-          <w:szCs w:val="24"/>
-          <w:lang w:val="en-GB"/>
-        </w:rPr>
-        <w:t>ymbol</w:t>
+        <w:t>Rear Fog Lamp Indicator Symbol</w:t>
       </w:r>
     </w:p>
     <w:p>
@@ -3318,14 +3376,7 @@
           <w:sz w:val="24"/>
           <w:szCs w:val="24"/>
         </w:rPr>
-        <w:t>I</w:t>
-      </w:r>
-      <w:r>
-        <w:rPr>
-          <w:sz w:val="24"/>
-          <w:szCs w:val="24"/>
-        </w:rPr>
-        <w:t>nstrument</w:t>
+        <w:t>Instrument</w:t>
       </w:r>
       <w:r>
         <w:rPr>
@@ -3371,23 +3422,7 @@
           <w:szCs w:val="24"/>
           <w:lang w:val="en-GB"/>
         </w:rPr>
-        <w:t xml:space="preserve">The light is active only when the high beams are active (turned on) and has been a standard in vehicles for decades. It is one of only a select few presented in a blue </w:t>
-      </w:r>
-      <w:r>
-        <w:rPr>
-          <w:sz w:val="24"/>
-          <w:szCs w:val="24"/>
-          <w:lang w:val="en-GB"/>
-        </w:rPr>
-        <w:t>colour</w:t>
-      </w:r>
-      <w:r>
-        <w:rPr>
-          <w:sz w:val="24"/>
-          <w:szCs w:val="24"/>
-          <w:lang w:val="en-GB"/>
-        </w:rPr>
-        <w:t xml:space="preserve"> and features what is supposed to be the image of an old-style headlamp with lines coming out from it.</w:t>
+        <w:t>The light is active only when the high beams are active (turned on) and has been a standard in vehicles for decades. It is one of only a select few presented in a blue colour and features what is supposed to be the image of an old-style headlamp with lines coming out from it.</w:t>
       </w:r>
       <w:r>
         <w:t xml:space="preserve"> </w:t>
@@ -3471,7 +3506,25 @@
           <w:szCs w:val="24"/>
           <w:lang w:val="en-GB"/>
         </w:rPr>
-        <w:t>he symbols indicates that the high beams are on and that the system will automatically (AUTO or A) switch between the low and high headlight beams on the automobile depending on whether or not sensors detect oncoming vehicle head lights in the distance.</w:t>
+        <w:t xml:space="preserve">he symbols indicates that the high beams are </w:t>
+      </w:r>
+      <w:proofErr w:type="gramStart"/>
+      <w:r>
+        <w:rPr>
+          <w:sz w:val="24"/>
+          <w:szCs w:val="24"/>
+          <w:lang w:val="en-GB"/>
+        </w:rPr>
+        <w:t>on</w:t>
+      </w:r>
+      <w:proofErr w:type="gramEnd"/>
+      <w:r>
+        <w:rPr>
+          <w:sz w:val="24"/>
+          <w:szCs w:val="24"/>
+          <w:lang w:val="en-GB"/>
+        </w:rPr>
+        <w:t xml:space="preserve"> and that the system will automatically (AUTO or A) switch between the low and high headlight beams on the automobile depending on whether or not sensors detect oncoming vehicle head lights in the distance.</w:t>
       </w:r>
     </w:p>
     <w:p>
@@ -4208,7 +4261,7 @@
       </w:rPr>
     </w:lvl>
   </w:abstractNum>
-  <w:num w:numId="1">
+  <w:num w:numId="1" w16cid:durableId="383526411">
     <w:abstractNumId w:val="0"/>
   </w:num>
 </w:numbering>
@@ -4636,6 +4689,7 @@
   <w:style w:type="character" w:default="1" w:styleId="DefaultParagraphFont">
     <w:name w:val="Default Paragraph Font"/>
     <w:uiPriority w:val="1"/>
+    <w:semiHidden/>
     <w:unhideWhenUsed/>
   </w:style>
   <w:style w:type="table" w:default="1" w:styleId="TableNormal">

</xml_diff>